<commit_message>
work on interim report, abstract, and reduced model
</commit_message>
<xml_diff>
--- a/miscellaneous/proposals/20200702_interim_report_1.4.docx
+++ b/miscellaneous/proposals/20200702_interim_report_1.4.docx
@@ -5,7 +5,6 @@
     <w:p>
       <w:pPr>
         <w:spacing w:after="112" w:line="259" w:lineRule="auto"/>
-        <w:ind w:left="0" w:firstLine="0"/>
       </w:pPr>
       <w:r>
         <w:rPr>
@@ -82,7 +81,7 @@
     </w:p>
     <w:p>
       <w:pPr>
-        <w:spacing w:after="0" w:line="356" w:lineRule="auto"/>
+        <w:spacing w:line="356" w:lineRule="auto"/>
         <w:ind w:left="-5"/>
         <w:rPr>
           <w:i/>
@@ -103,7 +102,7 @@
     </w:p>
     <w:p>
       <w:pPr>
-        <w:spacing w:after="0" w:line="356" w:lineRule="auto"/>
+        <w:spacing w:line="356" w:lineRule="auto"/>
         <w:ind w:left="-5"/>
         <w:rPr>
           <w:i/>
@@ -112,7 +111,7 @@
     </w:p>
     <w:p>
       <w:pPr>
-        <w:spacing w:after="0" w:line="356" w:lineRule="auto"/>
+        <w:spacing w:line="356" w:lineRule="auto"/>
         <w:ind w:left="-5"/>
         <w:rPr>
           <w:b/>
@@ -187,7 +186,7 @@
     </w:p>
     <w:p>
       <w:pPr>
-        <w:spacing w:after="0" w:line="356" w:lineRule="auto"/>
+        <w:spacing w:line="356" w:lineRule="auto"/>
         <w:ind w:left="-5" w:firstLine="710"/>
         <w:rPr>
           <w:iCs/>
@@ -292,7 +291,7 @@
     </w:p>
     <w:p>
       <w:pPr>
-        <w:ind w:left="0" w:firstLine="705"/>
+        <w:ind w:firstLine="705"/>
       </w:pPr>
       <w:r>
         <w:t xml:space="preserve">Given the success of this research, the possibilities of experiments with synthetic cells will be </w:t>
@@ -312,7 +311,7 @@
     </w:p>
     <w:p>
       <w:pPr>
-        <w:ind w:left="0" w:firstLine="705"/>
+        <w:ind w:firstLine="705"/>
       </w:pPr>
       <w:r>
         <w:t xml:space="preserve">This project has been pursued in </w:t>
@@ -327,85 +326,85 @@
         <w:t>due to its</w:t>
       </w:r>
       <w:r>
-        <w:t xml:space="preserve"> focus on the application of feedback and control in biology. Members of Murray Lab work on improving the performance, robustness, and modularity of engineered biological circuits. Specifically, we will be involved with the group that focuses on the use of synthetic cells to study and engineer improved circuits </w:t>
+        <w:t xml:space="preserve"> focus on the application of feedback and control in biology. Members of Murray Lab work on improving the performance, robustness, and modularity of engineered biological circuits. Specifically, we will be involved with the group that focuses on the use of synthetic cells to study and engineer improved circuits [8, 9].</w:t>
+      </w:r>
+      <w:r>
+        <w:t xml:space="preserve"> </w:t>
+      </w:r>
+      <w:r>
+        <w:t>Ongoing wet lab</w:t>
+      </w:r>
+      <w:r>
+        <w:t xml:space="preserve"> research involving </w:t>
+      </w:r>
+      <w:r>
+        <w:t xml:space="preserve">synthetic cells includes </w:t>
+      </w:r>
+      <w:r>
+        <w:t xml:space="preserve">the expression of the </w:t>
+      </w:r>
+      <w:proofErr w:type="spellStart"/>
+      <w:r>
+        <w:t>MsbA</w:t>
+      </w:r>
+      <w:proofErr w:type="spellEnd"/>
+      <w:r>
+        <w:t xml:space="preserve"> transporter and </w:t>
+      </w:r>
+      <w:proofErr w:type="spellStart"/>
+      <w:r>
+        <w:t>Superfolder</w:t>
+      </w:r>
+      <w:proofErr w:type="spellEnd"/>
+      <w:r>
+        <w:t xml:space="preserve"> Green Fluorescent Protein (sfGFP)</w:t>
+      </w:r>
+      <w:r>
+        <w:t xml:space="preserve">, </w:t>
+      </w:r>
+      <w:r>
+        <w:t>a search of different extracts from various extremophiles</w:t>
+      </w:r>
+      <w:r>
+        <w:t xml:space="preserve">, as well as the use of ATP synthase as a motor for synthetic cell actuation. There is also ongoing dry lab research related to modeling and simulations of synthetic biology. Various software packages, such as </w:t>
+      </w:r>
+      <w:proofErr w:type="spellStart"/>
+      <w:r>
+        <w:t>BioCRNPyler</w:t>
+      </w:r>
+      <w:proofErr w:type="spellEnd"/>
+      <w:r>
+        <w:t>, bioscrape, and autoReduce are being actively developed by members of Murray Lab</w:t>
+      </w:r>
+      <w:r>
+        <w:t>.</w:t>
+      </w:r>
+      <w:r>
+        <w:t xml:space="preserve"> </w:t>
+      </w:r>
+      <w:proofErr w:type="spellStart"/>
+      <w:r>
+        <w:t>BioCRNPyler</w:t>
+      </w:r>
+      <w:proofErr w:type="spellEnd"/>
+      <w:r>
+        <w:t xml:space="preserve"> and bioscrape are packages that allow for simulations of chemical reaction networks</w:t>
+      </w:r>
+      <w:r>
+        <w:t xml:space="preserve"> [13, 14]</w:t>
+      </w:r>
+      <w:r>
+        <w:t xml:space="preserve">. This software has been integral </w:t>
+      </w:r>
+      <w:r>
+        <w:t>to</w:t>
+      </w:r>
+      <w:r>
+        <w:t xml:space="preserve"> our research. autoReduce is a Python-based tool that is used for model reduction of input-</w:t>
       </w:r>
       <w:r>
         <w:lastRenderedPageBreak/>
-        <w:t>[8, 9].</w:t>
-      </w:r>
-      <w:r>
-        <w:t xml:space="preserve"> </w:t>
-      </w:r>
-      <w:r>
-        <w:t>Ongoing wet lab</w:t>
-      </w:r>
-      <w:r>
-        <w:t xml:space="preserve"> research involving </w:t>
-      </w:r>
-      <w:r>
-        <w:t xml:space="preserve">synthetic cells includes </w:t>
-      </w:r>
-      <w:r>
-        <w:t xml:space="preserve">the expression of the </w:t>
-      </w:r>
-      <w:proofErr w:type="spellStart"/>
-      <w:r>
-        <w:t>MsbA</w:t>
-      </w:r>
-      <w:proofErr w:type="spellEnd"/>
-      <w:r>
-        <w:t xml:space="preserve"> transporter and </w:t>
-      </w:r>
-      <w:proofErr w:type="spellStart"/>
-      <w:r>
-        <w:t>Superfolder</w:t>
-      </w:r>
-      <w:proofErr w:type="spellEnd"/>
-      <w:r>
-        <w:t xml:space="preserve"> Green Fluorescent Protein (sfGFP)</w:t>
-      </w:r>
-      <w:r>
-        <w:t xml:space="preserve">, </w:t>
-      </w:r>
-      <w:r>
-        <w:t>a search of different extracts from various extremophiles</w:t>
-      </w:r>
-      <w:r>
-        <w:t xml:space="preserve">, as well as the use of ATP synthase as a motor for synthetic cell actuation. There is also ongoing dry lab research related to modeling and simulations of synthetic biology. Various software packages, such as </w:t>
-      </w:r>
-      <w:proofErr w:type="spellStart"/>
-      <w:r>
-        <w:t>BioCRNPyler</w:t>
-      </w:r>
-      <w:proofErr w:type="spellEnd"/>
-      <w:r>
-        <w:t>, bioscrape, and autoReduce are being actively developed by members of Murray Lab</w:t>
-      </w:r>
-      <w:r>
-        <w:t>.</w:t>
-      </w:r>
-      <w:r>
-        <w:t xml:space="preserve"> </w:t>
-      </w:r>
-      <w:proofErr w:type="spellStart"/>
-      <w:r>
-        <w:t>BioCRNPyler</w:t>
-      </w:r>
-      <w:proofErr w:type="spellEnd"/>
-      <w:r>
-        <w:t xml:space="preserve"> and bioscrape are packages that allow for simulations of chemical reaction networks</w:t>
-      </w:r>
-      <w:r>
-        <w:t xml:space="preserve"> [13, 14]</w:t>
-      </w:r>
-      <w:r>
-        <w:t xml:space="preserve">. This software has been integral </w:t>
-      </w:r>
-      <w:r>
-        <w:t>to</w:t>
-      </w:r>
-      <w:r>
-        <w:t xml:space="preserve"> our research. autoReduce is a Python-based tool that is used for model reduction of input-controlled biological circuits</w:t>
+        <w:t>controlled biological circuits</w:t>
       </w:r>
       <w:r>
         <w:t xml:space="preserve"> [15]</w:t>
@@ -441,8 +440,7 @@
     <w:p>
       <w:pPr>
         <w:shd w:val="clear" w:color="auto" w:fill="FFFFFF"/>
-        <w:spacing w:before="100" w:beforeAutospacing="1" w:after="100" w:afterAutospacing="1" w:line="240" w:lineRule="auto"/>
-        <w:ind w:left="0" w:firstLine="0"/>
+        <w:spacing w:before="100" w:beforeAutospacing="1" w:after="100" w:afterAutospacing="1"/>
         <w:rPr>
           <w:b/>
           <w:bCs/>
@@ -564,11 +562,7 @@
         <w:t xml:space="preserve">with </w:t>
       </w:r>
       <w:r>
-        <w:t xml:space="preserve">the rheostat pathway. It is able to selectively choose different metabolic </w:t>
-      </w:r>
-      <w:r>
-        <w:lastRenderedPageBreak/>
-        <w:t>pathways depending on the amount of free phosphate present in the reaction environment. At low P</w:t>
+        <w:t>the rheostat pathway. It is able to selectively choose different metabolic pathways depending on the amount of free phosphate present in the reaction environment. At low P</w:t>
       </w:r>
       <w:r>
         <w:rPr>
@@ -633,6 +627,7 @@
           <w:iCs/>
           <w:noProof/>
         </w:rPr>
+        <w:lastRenderedPageBreak/>
         <mc:AlternateContent>
           <mc:Choice Requires="wpg">
             <w:drawing>
@@ -798,27 +793,14 @@
                               <w:r>
                                 <w:t xml:space="preserve">Figure </w:t>
                               </w:r>
-                              <w:r>
-                                <w:fldChar w:fldCharType="begin"/>
-                              </w:r>
-                              <w:r>
-                                <w:instrText xml:space="preserve"> SEQ Figure \* ARABIC </w:instrText>
-                              </w:r>
-                              <w:r>
-                                <w:fldChar w:fldCharType="separate"/>
-                              </w:r>
-                              <w:r>
-                                <w:rPr>
-                                  <w:noProof/>
-                                </w:rPr>
-                                <w:t>1</w:t>
-                              </w:r>
-                              <w:r>
-                                <w:rPr>
-                                  <w:noProof/>
-                                </w:rPr>
-                                <w:fldChar w:fldCharType="end"/>
-                              </w:r>
+                              <w:fldSimple w:instr=" SEQ Figure \* ARABIC ">
+                                <w:r>
+                                  <w:rPr>
+                                    <w:noProof/>
+                                  </w:rPr>
+                                  <w:t>1</w:t>
+                                </w:r>
+                              </w:fldSimple>
                               <w:r>
                                 <w:t xml:space="preserve"> Schematic of ATP Regeneration. Ideally, we would like to develop and implement a pathway that will regenerate ATP from ADP and Pi (red line). This will allow for anabolic processes (such as transcription and translation – TX/TL) within synthetic cells to last longer.</w:t>
                               </w:r>
@@ -910,27 +892,14 @@
                         <w:r>
                           <w:t xml:space="preserve">Figure </w:t>
                         </w:r>
-                        <w:r>
-                          <w:fldChar w:fldCharType="begin"/>
-                        </w:r>
-                        <w:r>
-                          <w:instrText xml:space="preserve"> SEQ Figure \* ARABIC </w:instrText>
-                        </w:r>
-                        <w:r>
-                          <w:fldChar w:fldCharType="separate"/>
-                        </w:r>
-                        <w:r>
-                          <w:rPr>
-                            <w:noProof/>
-                          </w:rPr>
-                          <w:t>1</w:t>
-                        </w:r>
-                        <w:r>
-                          <w:rPr>
-                            <w:noProof/>
-                          </w:rPr>
-                          <w:fldChar w:fldCharType="end"/>
-                        </w:r>
+                        <w:fldSimple w:instr=" SEQ Figure \* ARABIC ">
+                          <w:r>
+                            <w:rPr>
+                              <w:noProof/>
+                            </w:rPr>
+                            <w:t>1</w:t>
+                          </w:r>
+                        </w:fldSimple>
                         <w:r>
                           <w:t xml:space="preserve"> Schematic of ATP Regeneration. Ideally, we would like to develop and implement a pathway that will regenerate ATP from ADP and Pi (red line). This will allow for anabolic processes (such as transcription and translation – TX/TL) within synthetic cells to last longer.</w:t>
                         </w:r>
@@ -1164,7 +1133,6 @@
                               <w:p>
                                 <w:pPr>
                                   <w:spacing w:after="160" w:line="259" w:lineRule="auto"/>
-                                  <w:ind w:left="0" w:firstLine="0"/>
                                 </w:pPr>
                                 <w:r>
                                   <w:t>TX</w:t>
@@ -1196,7 +1164,6 @@
                               <w:p>
                                 <w:pPr>
                                   <w:spacing w:after="160" w:line="259" w:lineRule="auto"/>
-                                  <w:ind w:left="0" w:firstLine="0"/>
                                 </w:pPr>
                                 <w:r>
                                   <w:t>/</w:t>
@@ -1228,7 +1195,6 @@
                               <w:p>
                                 <w:pPr>
                                   <w:spacing w:after="160" w:line="259" w:lineRule="auto"/>
-                                  <w:ind w:left="0" w:firstLine="0"/>
                                 </w:pPr>
                                 <w:r>
                                   <w:t xml:space="preserve">TL </w:t>
@@ -1260,7 +1226,6 @@
                               <w:p>
                                 <w:pPr>
                                   <w:spacing w:after="160" w:line="259" w:lineRule="auto"/>
-                                  <w:ind w:left="0" w:firstLine="0"/>
                                 </w:pPr>
                                 <w:r>
                                   <w:t>System</w:t>
@@ -1292,7 +1257,6 @@
                               <w:p>
                                 <w:pPr>
                                   <w:spacing w:after="160" w:line="259" w:lineRule="auto"/>
-                                  <w:ind w:left="0" w:firstLine="0"/>
                                 </w:pPr>
                                 <w:r>
                                   <w:t xml:space="preserve"> </w:t>
@@ -1324,7 +1288,6 @@
                               <w:p>
                                 <w:pPr>
                                   <w:spacing w:after="160" w:line="259" w:lineRule="auto"/>
-                                  <w:ind w:left="0" w:firstLine="0"/>
                                 </w:pPr>
                                 <w:r>
                                   <w:rPr>
@@ -1360,7 +1323,6 @@
                               <w:p>
                                 <w:pPr>
                                   <w:spacing w:after="160" w:line="259" w:lineRule="auto"/>
-                                  <w:ind w:left="0" w:firstLine="0"/>
                                 </w:pPr>
                                 <w:r>
                                   <w:rPr>
@@ -1396,7 +1358,6 @@
                               <w:p>
                                 <w:pPr>
                                   <w:spacing w:after="160" w:line="259" w:lineRule="auto"/>
-                                  <w:ind w:left="0" w:firstLine="0"/>
                                 </w:pPr>
                                 <w:r>
                                   <w:rPr>
@@ -1991,7 +1952,6 @@
                               <w:p>
                                 <w:pPr>
                                   <w:spacing w:after="160" w:line="259" w:lineRule="auto"/>
-                                  <w:ind w:left="0" w:firstLine="0"/>
                                 </w:pPr>
                                 <w:r>
                                   <w:rPr>
@@ -2026,7 +1986,6 @@
                               <w:p>
                                 <w:pPr>
                                   <w:spacing w:after="160" w:line="259" w:lineRule="auto"/>
-                                  <w:ind w:left="0" w:firstLine="0"/>
                                 </w:pPr>
                                 <w:r>
                                   <w:rPr>
@@ -2082,7 +2041,6 @@
                               <w:p>
                                 <w:pPr>
                                   <w:spacing w:after="160" w:line="259" w:lineRule="auto"/>
-                                  <w:ind w:left="0" w:firstLine="0"/>
                                 </w:pPr>
                                 <w:r>
                                   <w:rPr>
@@ -2117,7 +2075,6 @@
                               <w:p>
                                 <w:pPr>
                                   <w:spacing w:after="160" w:line="259" w:lineRule="auto"/>
-                                  <w:ind w:left="0" w:firstLine="0"/>
                                 </w:pPr>
                                 <w:r>
                                   <w:rPr>
@@ -2152,7 +2109,6 @@
                               <w:p>
                                 <w:pPr>
                                   <w:spacing w:after="160" w:line="259" w:lineRule="auto"/>
-                                  <w:ind w:left="0" w:firstLine="0"/>
                                 </w:pPr>
                                 <w:r>
                                   <w:rPr>
@@ -2187,7 +2143,6 @@
                               <w:p>
                                 <w:pPr>
                                   <w:spacing w:after="160" w:line="259" w:lineRule="auto"/>
-                                  <w:ind w:left="0" w:firstLine="0"/>
                                 </w:pPr>
                                 <w:r>
                                   <w:rPr>
@@ -2224,7 +2179,7 @@
                             <w:p>
                               <w:pPr>
                                 <w:keepNext/>
-                                <w:spacing w:after="0" w:line="356" w:lineRule="auto"/>
+                                <w:spacing w:line="356" w:lineRule="auto"/>
                                 <w:ind w:left="-5"/>
                               </w:pPr>
                             </w:p>
@@ -2235,27 +2190,14 @@
                               <w:r>
                                 <w:t xml:space="preserve">Figure </w:t>
                               </w:r>
-                              <w:r>
-                                <w:fldChar w:fldCharType="begin"/>
-                              </w:r>
-                              <w:r>
-                                <w:instrText xml:space="preserve"> SEQ Figure \* ARABIC </w:instrText>
-                              </w:r>
-                              <w:r>
-                                <w:fldChar w:fldCharType="separate"/>
-                              </w:r>
-                              <w:r>
-                                <w:rPr>
-                                  <w:noProof/>
-                                </w:rPr>
-                                <w:t>2</w:t>
-                              </w:r>
-                              <w:r>
-                                <w:rPr>
-                                  <w:noProof/>
-                                </w:rPr>
-                                <w:fldChar w:fldCharType="end"/>
-                              </w:r>
+                              <w:fldSimple w:instr=" SEQ Figure \* ARABIC ">
+                                <w:r>
+                                  <w:rPr>
+                                    <w:noProof/>
+                                  </w:rPr>
+                                  <w:t>2</w:t>
+                                </w:r>
+                              </w:fldSimple>
                               <w:r>
                                 <w:t xml:space="preserve"> Simplified schematic of our proposed liposome design. The TX/TL system will be the metabolic process using ATP and the ATP rheostat machinery will be able to re-energize the system. Image of the ATP rheostat machinery adapted from Opgenorth et al. [7]</w:t>
                               </w:r>
@@ -2304,7 +2246,6 @@
                         <w:p>
                           <w:pPr>
                             <w:spacing w:after="160" w:line="259" w:lineRule="auto"/>
-                            <w:ind w:left="0" w:firstLine="0"/>
                           </w:pPr>
                           <w:r>
                             <w:t>TX</w:t>
@@ -2319,7 +2260,6 @@
                         <w:p>
                           <w:pPr>
                             <w:spacing w:after="160" w:line="259" w:lineRule="auto"/>
-                            <w:ind w:left="0" w:firstLine="0"/>
                           </w:pPr>
                           <w:r>
                             <w:t>/</w:t>
@@ -2334,7 +2274,6 @@
                         <w:p>
                           <w:pPr>
                             <w:spacing w:after="160" w:line="259" w:lineRule="auto"/>
-                            <w:ind w:left="0" w:firstLine="0"/>
                           </w:pPr>
                           <w:r>
                             <w:t xml:space="preserve">TL </w:t>
@@ -2349,7 +2288,6 @@
                         <w:p>
                           <w:pPr>
                             <w:spacing w:after="160" w:line="259" w:lineRule="auto"/>
-                            <w:ind w:left="0" w:firstLine="0"/>
                           </w:pPr>
                           <w:r>
                             <w:t>System</w:t>
@@ -2364,7 +2302,6 @@
                         <w:p>
                           <w:pPr>
                             <w:spacing w:after="160" w:line="259" w:lineRule="auto"/>
-                            <w:ind w:left="0" w:firstLine="0"/>
                           </w:pPr>
                           <w:r>
                             <w:t xml:space="preserve"> </w:t>
@@ -2379,7 +2316,6 @@
                         <w:p>
                           <w:pPr>
                             <w:spacing w:after="160" w:line="259" w:lineRule="auto"/>
-                            <w:ind w:left="0" w:firstLine="0"/>
                           </w:pPr>
                           <w:r>
                             <w:rPr>
@@ -2398,7 +2334,6 @@
                         <w:p>
                           <w:pPr>
                             <w:spacing w:after="160" w:line="259" w:lineRule="auto"/>
-                            <w:ind w:left="0" w:firstLine="0"/>
                           </w:pPr>
                           <w:r>
                             <w:rPr>
@@ -2417,7 +2352,6 @@
                         <w:p>
                           <w:pPr>
                             <w:spacing w:after="160" w:line="259" w:lineRule="auto"/>
-                            <w:ind w:left="0" w:firstLine="0"/>
                           </w:pPr>
                           <w:r>
                             <w:rPr>
@@ -2446,7 +2380,6 @@
                         <w:p>
                           <w:pPr>
                             <w:spacing w:after="160" w:line="259" w:lineRule="auto"/>
-                            <w:ind w:left="0" w:firstLine="0"/>
                           </w:pPr>
                           <w:r>
                             <w:rPr>
@@ -2464,7 +2397,6 @@
                         <w:p>
                           <w:pPr>
                             <w:spacing w:after="160" w:line="259" w:lineRule="auto"/>
-                            <w:ind w:left="0" w:firstLine="0"/>
                           </w:pPr>
                           <w:r>
                             <w:rPr>
@@ -2485,7 +2417,6 @@
                         <w:p>
                           <w:pPr>
                             <w:spacing w:after="160" w:line="259" w:lineRule="auto"/>
-                            <w:ind w:left="0" w:firstLine="0"/>
                           </w:pPr>
                           <w:r>
                             <w:rPr>
@@ -2503,7 +2434,6 @@
                         <w:p>
                           <w:pPr>
                             <w:spacing w:after="160" w:line="259" w:lineRule="auto"/>
-                            <w:ind w:left="0" w:firstLine="0"/>
                           </w:pPr>
                           <w:r>
                             <w:rPr>
@@ -2521,7 +2451,6 @@
                         <w:p>
                           <w:pPr>
                             <w:spacing w:after="160" w:line="259" w:lineRule="auto"/>
-                            <w:ind w:left="0" w:firstLine="0"/>
                           </w:pPr>
                           <w:r>
                             <w:rPr>
@@ -2539,7 +2468,6 @@
                         <w:p>
                           <w:pPr>
                             <w:spacing w:after="160" w:line="259" w:lineRule="auto"/>
-                            <w:ind w:left="0" w:firstLine="0"/>
                           </w:pPr>
                           <w:r>
                             <w:rPr>
@@ -2558,7 +2486,7 @@
                       <w:p>
                         <w:pPr>
                           <w:keepNext/>
-                          <w:spacing w:after="0" w:line="356" w:lineRule="auto"/>
+                          <w:spacing w:line="356" w:lineRule="auto"/>
                           <w:ind w:left="-5"/>
                         </w:pPr>
                       </w:p>
@@ -2569,27 +2497,14 @@
                         <w:r>
                           <w:t xml:space="preserve">Figure </w:t>
                         </w:r>
-                        <w:r>
-                          <w:fldChar w:fldCharType="begin"/>
-                        </w:r>
-                        <w:r>
-                          <w:instrText xml:space="preserve"> SEQ Figure \* ARABIC </w:instrText>
-                        </w:r>
-                        <w:r>
-                          <w:fldChar w:fldCharType="separate"/>
-                        </w:r>
-                        <w:r>
-                          <w:rPr>
-                            <w:noProof/>
-                          </w:rPr>
-                          <w:t>2</w:t>
-                        </w:r>
-                        <w:r>
-                          <w:rPr>
-                            <w:noProof/>
-                          </w:rPr>
-                          <w:fldChar w:fldCharType="end"/>
-                        </w:r>
+                        <w:fldSimple w:instr=" SEQ Figure \* ARABIC ">
+                          <w:r>
+                            <w:rPr>
+                              <w:noProof/>
+                            </w:rPr>
+                            <w:t>2</w:t>
+                          </w:r>
+                        </w:fldSimple>
                         <w:r>
                           <w:t xml:space="preserve"> Simplified schematic of our proposed liposome design. The TX/TL system will be the metabolic process using ATP and the ATP rheostat machinery will be able to re-energize the system. Image of the ATP rheostat machinery adapted from Opgenorth et al. [7]</w:t>
                         </w:r>
@@ -2606,16 +2521,15 @@
     </w:p>
     <w:p>
       <w:pPr>
-        <w:spacing w:after="0" w:line="356" w:lineRule="auto"/>
-        <w:ind w:left="0" w:firstLine="0"/>
-        <w:rPr>
-          <w:iCs/>
-        </w:rPr>
-      </w:pPr>
-    </w:p>
-    <w:p>
-      <w:pPr>
-        <w:spacing w:after="0" w:line="356" w:lineRule="auto"/>
+        <w:spacing w:line="356" w:lineRule="auto"/>
+        <w:rPr>
+          <w:iCs/>
+        </w:rPr>
+      </w:pPr>
+    </w:p>
+    <w:p>
+      <w:pPr>
+        <w:spacing w:line="356" w:lineRule="auto"/>
         <w:ind w:left="-5"/>
         <w:rPr>
           <w:b/>
@@ -2634,7 +2548,7 @@
     </w:p>
     <w:p>
       <w:pPr>
-        <w:spacing w:after="0" w:line="356" w:lineRule="auto"/>
+        <w:spacing w:line="356" w:lineRule="auto"/>
         <w:ind w:left="-5"/>
         <w:rPr>
           <w:iCs/>
@@ -2687,7 +2601,14 @@
         <w:rPr>
           <w:iCs/>
         </w:rPr>
-        <w:t xml:space="preserve">Our initial modeling approach was as follows: (1) Model a simplified version of the pathway in bioscrape. Use this technique to choose an enzymatic mechanism. (2) Model the simplified pathway in </w:t>
+        <w:t xml:space="preserve">Our initial modeling approach was as follows: (1) Model a simplified version of the pathway in bioscrape. Use this technique to choose an enzymatic mechanism. (2) Model </w:t>
+      </w:r>
+      <w:r>
+        <w:rPr>
+          <w:iCs/>
+        </w:rPr>
+        <w:lastRenderedPageBreak/>
+        <w:t xml:space="preserve">the simplified pathway in </w:t>
       </w:r>
       <w:proofErr w:type="spellStart"/>
       <w:r>
@@ -2778,7 +2699,7 @@
     </w:p>
     <w:p>
       <w:pPr>
-        <w:spacing w:after="0" w:line="356" w:lineRule="auto"/>
+        <w:spacing w:line="356" w:lineRule="auto"/>
         <w:ind w:left="-5"/>
         <w:rPr>
           <w:iCs/>
@@ -3090,64 +3011,58 @@
         <w:rPr>
           <w:iCs/>
         </w:rPr>
-        <w:t xml:space="preserve"> (ATP leak only </w:t>
-      </w:r>
+        <w:t xml:space="preserve"> (ATP leak only simulation)</w:t>
+      </w:r>
+      <w:r>
+        <w:rPr>
+          <w:iCs/>
+        </w:rPr>
+        <w:t xml:space="preserve"> lasts for 20 hours. Through this model, we were able to </w:t>
+      </w:r>
+      <w:r>
+        <w:rPr>
+          <w:iCs/>
+        </w:rPr>
+        <w:t>observe a doubling of</w:t>
+      </w:r>
+      <w:r>
+        <w:rPr>
+          <w:iCs/>
+        </w:rPr>
+        <w:t xml:space="preserve"> the</w:t>
+      </w:r>
+      <w:r>
+        <w:rPr>
+          <w:iCs/>
+        </w:rPr>
+        <w:t xml:space="preserve"> lifetime of ATP! For this reason, we chose to move forward with our modeling steps, using the first model (the 1 step model) as </w:t>
+      </w:r>
+      <w:r>
+        <w:rPr>
+          <w:iCs/>
+        </w:rPr>
+        <w:t>the</w:t>
+      </w:r>
+      <w:r>
+        <w:rPr>
+          <w:iCs/>
+        </w:rPr>
+        <w:t xml:space="preserve"> main enzymatic mechanism.</w:t>
+      </w:r>
+    </w:p>
+    <w:p>
+      <w:pPr>
+        <w:spacing w:line="356" w:lineRule="auto"/>
+        <w:ind w:left="-5"/>
+        <w:rPr>
+          <w:iCs/>
+        </w:rPr>
+      </w:pPr>
       <w:r>
         <w:rPr>
           <w:iCs/>
         </w:rPr>
         <w:lastRenderedPageBreak/>
-        <w:t>simulation)</w:t>
-      </w:r>
-      <w:r>
-        <w:rPr>
-          <w:iCs/>
-        </w:rPr>
-        <w:t xml:space="preserve"> lasts for 20 hours. Through this model, we were able to </w:t>
-      </w:r>
-      <w:r>
-        <w:rPr>
-          <w:iCs/>
-        </w:rPr>
-        <w:t>observe a doubling of</w:t>
-      </w:r>
-      <w:r>
-        <w:rPr>
-          <w:iCs/>
-        </w:rPr>
-        <w:t xml:space="preserve"> the</w:t>
-      </w:r>
-      <w:r>
-        <w:rPr>
-          <w:iCs/>
-        </w:rPr>
-        <w:t xml:space="preserve"> lifetime of ATP! For this reason, we chose to move forward with our modeling steps, using the first model (the 1 step model) as </w:t>
-      </w:r>
-      <w:r>
-        <w:rPr>
-          <w:iCs/>
-        </w:rPr>
-        <w:t>the</w:t>
-      </w:r>
-      <w:r>
-        <w:rPr>
-          <w:iCs/>
-        </w:rPr>
-        <w:t xml:space="preserve"> main enzymatic mechanism.</w:t>
-      </w:r>
-    </w:p>
-    <w:p>
-      <w:pPr>
-        <w:spacing w:after="0" w:line="356" w:lineRule="auto"/>
-        <w:ind w:left="-5"/>
-        <w:rPr>
-          <w:iCs/>
-        </w:rPr>
-      </w:pPr>
-      <w:r>
-        <w:rPr>
-          <w:iCs/>
-        </w:rPr>
         <w:tab/>
       </w:r>
       <w:r>
@@ -3515,7 +3430,7 @@
     </w:p>
     <w:p>
       <w:pPr>
-        <w:spacing w:after="0" w:line="356" w:lineRule="auto"/>
+        <w:spacing w:line="356" w:lineRule="auto"/>
         <w:ind w:left="-5"/>
         <w:rPr>
           <w:iCs/>
@@ -3651,7 +3566,7 @@
     </w:p>
     <w:p>
       <w:pPr>
-        <w:spacing w:after="0" w:line="356" w:lineRule="auto"/>
+        <w:spacing w:line="356" w:lineRule="auto"/>
         <w:ind w:left="-5"/>
         <w:rPr>
           <w:iCs/>
@@ -3660,7 +3575,7 @@
     </w:p>
     <w:p>
       <w:pPr>
-        <w:spacing w:after="0" w:line="356" w:lineRule="auto"/>
+        <w:spacing w:line="356" w:lineRule="auto"/>
         <w:ind w:left="-5"/>
         <w:rPr>
           <w:iCs/>
@@ -3670,7 +3585,6 @@
         <w:rPr>
           <w:iCs/>
         </w:rPr>
-        <w:lastRenderedPageBreak/>
         <w:tab/>
       </w:r>
       <w:r>
@@ -3701,7 +3615,7 @@
     </w:p>
     <w:p>
       <w:pPr>
-        <w:spacing w:after="0" w:line="356" w:lineRule="auto"/>
+        <w:spacing w:line="356" w:lineRule="auto"/>
         <w:ind w:left="-5"/>
         <w:rPr>
           <w:iCs/>
@@ -3712,6 +3626,7 @@
           <w:iCs/>
           <w:noProof/>
         </w:rPr>
+        <w:lastRenderedPageBreak/>
         <mc:AlternateContent>
           <mc:Choice Requires="wpg">
             <w:drawing>
@@ -3841,27 +3756,14 @@
                               <w:r>
                                 <w:t xml:space="preserve">Figure </w:t>
                               </w:r>
-                              <w:r>
-                                <w:fldChar w:fldCharType="begin"/>
-                              </w:r>
-                              <w:r>
-                                <w:instrText xml:space="preserve"> SEQ Figure \* ARABIC </w:instrText>
-                              </w:r>
-                              <w:r>
-                                <w:fldChar w:fldCharType="separate"/>
-                              </w:r>
-                              <w:r>
-                                <w:rPr>
-                                  <w:noProof/>
-                                </w:rPr>
-                                <w:t>3</w:t>
-                              </w:r>
-                              <w:r>
-                                <w:rPr>
-                                  <w:noProof/>
-                                </w:rPr>
-                                <w:fldChar w:fldCharType="end"/>
-                              </w:r>
+                              <w:fldSimple w:instr=" SEQ Figure \* ARABIC ">
+                                <w:r>
+                                  <w:rPr>
+                                    <w:noProof/>
+                                  </w:rPr>
+                                  <w:t>3</w:t>
+                                </w:r>
+                              </w:fldSimple>
                               <w:r>
                                 <w:t xml:space="preserve"> Rheostat Entire and Simplified Pathway. 3A - The entire rheostat pathway as shown in the Opgenorth et al. paper [7]. 3B - The simplified version of the rheostat pathway used for the beginning steps of modeling. An ATP leak reaction is incorporated.</w:t>
                               </w:r>
@@ -3897,7 +3799,6 @@
                           <w:txbxContent>
                             <w:p>
                               <w:pPr>
-                                <w:ind w:left="0"/>
                                 <w:rPr>
                                   <w:b/>
                                   <w:bCs/>
@@ -3946,7 +3847,6 @@
                           <w:txbxContent>
                             <w:p>
                               <w:pPr>
-                                <w:ind w:left="0"/>
                                 <w:rPr>
                                   <w:b/>
                                   <w:bCs/>
@@ -4016,27 +3916,14 @@
                         <w:r>
                           <w:t xml:space="preserve">Figure </w:t>
                         </w:r>
-                        <w:r>
-                          <w:fldChar w:fldCharType="begin"/>
-                        </w:r>
-                        <w:r>
-                          <w:instrText xml:space="preserve"> SEQ Figure \* ARABIC </w:instrText>
-                        </w:r>
-                        <w:r>
-                          <w:fldChar w:fldCharType="separate"/>
-                        </w:r>
-                        <w:r>
-                          <w:rPr>
-                            <w:noProof/>
-                          </w:rPr>
-                          <w:t>3</w:t>
-                        </w:r>
-                        <w:r>
-                          <w:rPr>
-                            <w:noProof/>
-                          </w:rPr>
-                          <w:fldChar w:fldCharType="end"/>
-                        </w:r>
+                        <w:fldSimple w:instr=" SEQ Figure \* ARABIC ">
+                          <w:r>
+                            <w:rPr>
+                              <w:noProof/>
+                            </w:rPr>
+                            <w:t>3</w:t>
+                          </w:r>
+                        </w:fldSimple>
                         <w:r>
                           <w:t xml:space="preserve"> Rheostat Entire and Simplified Pathway. 3A - The entire rheostat pathway as shown in the Opgenorth et al. paper [7]. 3B - The simplified version of the rheostat pathway used for the beginning steps of modeling. An ATP leak reaction is incorporated.</w:t>
                         </w:r>
@@ -4049,7 +3936,6 @@
                     <w:txbxContent>
                       <w:p>
                         <w:pPr>
-                          <w:ind w:left="0"/>
                           <w:rPr>
                             <w:b/>
                             <w:bCs/>
@@ -4075,7 +3961,6 @@
                     <w:txbxContent>
                       <w:p>
                         <w:pPr>
-                          <w:ind w:left="0"/>
                           <w:rPr>
                             <w:b/>
                             <w:bCs/>
@@ -4114,7 +3999,7 @@
     </w:p>
     <w:p>
       <w:pPr>
-        <w:spacing w:after="0" w:line="356" w:lineRule="auto"/>
+        <w:spacing w:line="356" w:lineRule="auto"/>
         <w:ind w:left="-5"/>
         <w:rPr>
           <w:iCs/>
@@ -4123,7 +4008,7 @@
     </w:p>
     <w:p>
       <w:pPr>
-        <w:spacing w:after="0" w:line="356" w:lineRule="auto"/>
+        <w:spacing w:line="356" w:lineRule="auto"/>
         <w:ind w:left="-5"/>
         <w:rPr>
           <w:iCs/>
@@ -4132,7 +4017,7 @@
     </w:p>
     <w:p>
       <w:pPr>
-        <w:spacing w:after="0" w:line="356" w:lineRule="auto"/>
+        <w:spacing w:line="356" w:lineRule="auto"/>
         <w:ind w:left="-5"/>
         <w:rPr>
           <w:b/>
@@ -4143,7 +4028,7 @@
     </w:p>
     <w:p>
       <w:pPr>
-        <w:spacing w:after="0" w:line="356" w:lineRule="auto"/>
+        <w:spacing w:line="356" w:lineRule="auto"/>
         <w:ind w:left="-5"/>
         <w:rPr>
           <w:b/>
@@ -4154,7 +4039,7 @@
     </w:p>
     <w:p>
       <w:pPr>
-        <w:spacing w:after="0" w:line="356" w:lineRule="auto"/>
+        <w:spacing w:line="356" w:lineRule="auto"/>
         <w:ind w:left="-5"/>
         <w:rPr>
           <w:b/>
@@ -4260,27 +4145,14 @@
                               <w:r>
                                 <w:t xml:space="preserve">Figure </w:t>
                               </w:r>
-                              <w:r>
-                                <w:fldChar w:fldCharType="begin"/>
-                              </w:r>
-                              <w:r>
-                                <w:instrText xml:space="preserve"> SEQ Figure \* ARABIC </w:instrText>
-                              </w:r>
-                              <w:r>
-                                <w:fldChar w:fldCharType="separate"/>
-                              </w:r>
-                              <w:r>
-                                <w:rPr>
-                                  <w:noProof/>
-                                </w:rPr>
-                                <w:t>4</w:t>
-                              </w:r>
-                              <w:r>
-                                <w:rPr>
-                                  <w:noProof/>
-                                </w:rPr>
-                                <w:fldChar w:fldCharType="end"/>
-                              </w:r>
+                              <w:fldSimple w:instr=" SEQ Figure \* ARABIC ">
+                                <w:r>
+                                  <w:rPr>
+                                    <w:noProof/>
+                                  </w:rPr>
+                                  <w:t>4</w:t>
+                                </w:r>
+                              </w:fldSimple>
                               <w:r>
                                 <w:t xml:space="preserve"> Three proposed enzymatic models.</w:t>
                               </w:r>
@@ -4316,27 +4188,14 @@
                         <w:r>
                           <w:t xml:space="preserve">Figure </w:t>
                         </w:r>
-                        <w:r>
-                          <w:fldChar w:fldCharType="begin"/>
-                        </w:r>
-                        <w:r>
-                          <w:instrText xml:space="preserve"> SEQ Figure \* ARABIC </w:instrText>
-                        </w:r>
-                        <w:r>
-                          <w:fldChar w:fldCharType="separate"/>
-                        </w:r>
-                        <w:r>
-                          <w:rPr>
-                            <w:noProof/>
-                          </w:rPr>
-                          <w:t>4</w:t>
-                        </w:r>
-                        <w:r>
-                          <w:rPr>
-                            <w:noProof/>
-                          </w:rPr>
-                          <w:fldChar w:fldCharType="end"/>
-                        </w:r>
+                        <w:fldSimple w:instr=" SEQ Figure \* ARABIC ">
+                          <w:r>
+                            <w:rPr>
+                              <w:noProof/>
+                            </w:rPr>
+                            <w:t>4</w:t>
+                          </w:r>
+                        </w:fldSimple>
                         <w:r>
                           <w:t xml:space="preserve"> Three proposed enzymatic models.</w:t>
                         </w:r>
@@ -4567,7 +4426,7 @@
     </w:p>
     <w:p>
       <w:pPr>
-        <w:spacing w:after="0" w:line="356" w:lineRule="auto"/>
+        <w:spacing w:line="356" w:lineRule="auto"/>
         <w:ind w:left="-5"/>
         <w:rPr>
           <w:b/>
@@ -4931,8 +4790,7 @@
     </w:p>
     <w:p>
       <w:pPr>
-        <w:spacing w:after="0" w:line="356" w:lineRule="auto"/>
-        <w:ind w:left="0" w:firstLine="0"/>
+        <w:spacing w:line="356" w:lineRule="auto"/>
         <w:rPr>
           <w:b/>
           <w:bCs/>
@@ -4942,8 +4800,7 @@
     </w:p>
     <w:p>
       <w:pPr>
-        <w:spacing w:after="0" w:line="356" w:lineRule="auto"/>
-        <w:ind w:left="0" w:firstLine="0"/>
+        <w:spacing w:line="356" w:lineRule="auto"/>
         <w:rPr>
           <w:b/>
           <w:bCs/>
@@ -4961,8 +4818,7 @@
     </w:p>
     <w:p>
       <w:pPr>
-        <w:spacing w:after="0" w:line="356" w:lineRule="auto"/>
-        <w:ind w:left="0" w:firstLine="0"/>
+        <w:spacing w:line="356" w:lineRule="auto"/>
         <w:rPr>
           <w:iCs/>
         </w:rPr>
@@ -5135,8 +4991,8 @@
     </w:p>
     <w:p>
       <w:pPr>
-        <w:spacing w:after="0" w:line="356" w:lineRule="auto"/>
-        <w:ind w:left="0" w:firstLine="720"/>
+        <w:spacing w:line="356" w:lineRule="auto"/>
+        <w:ind w:firstLine="720"/>
         <w:rPr>
           <w:iCs/>
         </w:rPr>
@@ -5224,8 +5080,8 @@
     </w:p>
     <w:p>
       <w:pPr>
-        <w:spacing w:after="0" w:line="356" w:lineRule="auto"/>
-        <w:ind w:left="0" w:firstLine="720"/>
+        <w:spacing w:line="356" w:lineRule="auto"/>
+        <w:ind w:firstLine="720"/>
         <w:rPr>
           <w:iCs/>
         </w:rPr>
@@ -5239,8 +5095,8 @@
     </w:p>
     <w:p>
       <w:pPr>
-        <w:spacing w:after="0" w:line="356" w:lineRule="auto"/>
-        <w:ind w:left="0" w:firstLine="720"/>
+        <w:spacing w:line="356" w:lineRule="auto"/>
+        <w:ind w:firstLine="720"/>
         <w:rPr>
           <w:iCs/>
         </w:rPr>
@@ -5272,7 +5128,7 @@
     </w:p>
     <w:p>
       <w:pPr>
-        <w:spacing w:after="0" w:line="356" w:lineRule="auto"/>
+        <w:spacing w:line="356" w:lineRule="auto"/>
         <w:rPr>
           <w:iCs/>
         </w:rPr>
@@ -5349,7 +5205,7 @@
     <w:p>
       <w:pPr>
         <w:keepNext/>
-        <w:spacing w:after="0" w:line="356" w:lineRule="auto"/>
+        <w:spacing w:line="356" w:lineRule="auto"/>
         <w:ind w:left="-5"/>
       </w:pPr>
     </w:p>
@@ -5416,11 +5272,7 @@
                               <w:t>Figure 7 Schematic of the reconsidered modeling approach. By extracting data for the minimal and reduced model, we hope to be able to understand the full model in greater detail.</w:t>
                             </w:r>
                           </w:p>
-                          <w:p>
-                            <w:pPr>
-                              <w:ind w:left="0"/>
-                            </w:pPr>
-                          </w:p>
+                          <w:p/>
                         </w:txbxContent>
                       </wps:txbx>
                       <wps:bodyPr rot="0" spcFirstLastPara="0" vertOverflow="overflow" horzOverflow="overflow" vert="horz" wrap="square" lIns="91440" tIns="45720" rIns="91440" bIns="45720" numCol="1" spcCol="0" rtlCol="0" fromWordArt="0" anchor="t" anchorCtr="0" forceAA="0" compatLnSpc="1">
@@ -5454,11 +5306,7 @@
                         <w:t>Figure 7 Schematic of the reconsidered modeling approach. By extracting data for the minimal and reduced model, we hope to be able to understand the full model in greater detail.</w:t>
                       </w:r>
                     </w:p>
-                    <w:p>
-                      <w:pPr>
-                        <w:ind w:left="0"/>
-                      </w:pPr>
-                    </w:p>
+                    <w:p/>
                   </w:txbxContent>
                 </v:textbox>
               </v:shape>
@@ -5486,7 +5334,7 @@
     <w:p>
       <w:pPr>
         <w:spacing w:after="14" w:line="360" w:lineRule="auto"/>
-        <w:ind w:left="340" w:firstLine="0"/>
+        <w:ind w:left="340"/>
       </w:pPr>
     </w:p>
     <w:p>
@@ -5502,6 +5350,7 @@
         <w:rPr>
           <w:sz w:val="22"/>
         </w:rPr>
+        <w:lastRenderedPageBreak/>
         <w:t xml:space="preserve">Arbor Biosciences.  The </w:t>
       </w:r>
       <w:proofErr w:type="spellStart"/>
@@ -5544,7 +5393,6 @@
     <w:p>
       <w:pPr>
         <w:spacing w:after="112" w:line="259" w:lineRule="auto"/>
-        <w:ind w:left="0" w:firstLine="0"/>
       </w:pPr>
       <w:r>
         <w:rPr>
@@ -5578,7 +5426,6 @@
     <w:p>
       <w:pPr>
         <w:spacing w:after="117" w:line="259" w:lineRule="auto"/>
-        <w:ind w:left="0" w:firstLine="0"/>
       </w:pPr>
       <w:r>
         <w:rPr>
@@ -5629,7 +5476,6 @@
     <w:p>
       <w:pPr>
         <w:spacing w:after="117" w:line="259" w:lineRule="auto"/>
-        <w:ind w:left="0" w:firstLine="0"/>
       </w:pPr>
       <w:r>
         <w:rPr>
@@ -5670,7 +5516,6 @@
     <w:p>
       <w:pPr>
         <w:spacing w:after="117" w:line="259" w:lineRule="auto"/>
-        <w:ind w:left="0" w:firstLine="0"/>
       </w:pPr>
       <w:r>
         <w:t xml:space="preserve"> </w:t>
@@ -5716,7 +5561,6 @@
     <w:p>
       <w:pPr>
         <w:spacing w:after="117" w:line="259" w:lineRule="auto"/>
-        <w:ind w:left="0" w:firstLine="0"/>
       </w:pPr>
       <w:r>
         <w:t xml:space="preserve"> </w:t>
@@ -5742,7 +5586,6 @@
     <w:p>
       <w:pPr>
         <w:spacing w:after="112" w:line="259" w:lineRule="auto"/>
-        <w:ind w:left="0" w:firstLine="0"/>
       </w:pPr>
       <w:r>
         <w:t xml:space="preserve"> </w:t>
@@ -5788,7 +5631,6 @@
     <w:p>
       <w:pPr>
         <w:spacing w:after="112" w:line="259" w:lineRule="auto"/>
-        <w:ind w:left="0" w:firstLine="0"/>
       </w:pPr>
       <w:r>
         <w:t xml:space="preserve"> </w:t>
@@ -5833,7 +5675,6 @@
     <w:p>
       <w:pPr>
         <w:spacing w:after="98" w:line="259" w:lineRule="auto"/>
-        <w:ind w:left="0" w:firstLine="0"/>
       </w:pPr>
       <w:r>
         <w:t xml:space="preserve"> </w:t>
@@ -5852,14 +5693,12 @@
         <w:rPr>
           <w:sz w:val="22"/>
         </w:rPr>
-        <w:lastRenderedPageBreak/>
         <w:t xml:space="preserve">R. M. Murray. SURF 2020: Genetically Programmed Synthetic Cells and Multi-Cellular Machines. </w:t>
       </w:r>
     </w:p>
     <w:p>
       <w:pPr>
-        <w:spacing w:after="0" w:line="259" w:lineRule="auto"/>
-        <w:ind w:left="0" w:firstLine="0"/>
+        <w:spacing w:line="259" w:lineRule="auto"/>
       </w:pPr>
       <w:r>
         <w:rPr>
@@ -5875,7 +5714,6 @@
     <w:p>
       <w:pPr>
         <w:spacing w:after="93" w:line="259" w:lineRule="auto"/>
-        <w:ind w:left="0" w:firstLine="0"/>
       </w:pPr>
       <w:r>
         <w:t xml:space="preserve"> </w:t>
@@ -5927,7 +5765,6 @@
     <w:p>
       <w:pPr>
         <w:spacing w:after="122" w:line="259" w:lineRule="auto"/>
-        <w:ind w:left="0" w:firstLine="0"/>
       </w:pPr>
       <w:r>
         <w:rPr>
@@ -5937,13 +5774,6 @@
       </w:r>
     </w:p>
     <w:p>
-      <w:pPr>
-        <w:spacing w:after="0" w:line="240" w:lineRule="auto"/>
-        <w:ind w:left="0" w:firstLine="0"/>
-        <w:rPr>
-          <w:color w:val="auto"/>
-        </w:rPr>
-      </w:pPr>
       <w:r>
         <w:t xml:space="preserve">[11] </w:t>
       </w:r>
@@ -5970,113 +5800,52 @@
         </w:r>
       </w:hyperlink>
       <w:r>
-        <w:rPr>
-          <w:color w:val="auto"/>
-        </w:rPr>
         <w:t>. PowerPoint Presentation.</w:t>
       </w:r>
     </w:p>
-    <w:p>
-      <w:pPr>
-        <w:spacing w:after="0" w:line="240" w:lineRule="auto"/>
-        <w:ind w:left="0" w:firstLine="0"/>
-        <w:rPr>
-          <w:color w:val="auto"/>
-        </w:rPr>
-      </w:pPr>
-    </w:p>
-    <w:p>
-      <w:pPr>
-        <w:spacing w:after="0" w:line="240" w:lineRule="auto"/>
-        <w:ind w:left="0" w:firstLine="0"/>
-        <w:rPr>
-          <w:color w:val="auto"/>
-        </w:rPr>
-      </w:pPr>
-      <w:r>
-        <w:rPr>
-          <w:color w:val="auto"/>
-        </w:rPr>
+    <w:p/>
+    <w:p>
+      <w:r>
         <w:t xml:space="preserve">[12] Mark Anderson, J. Stark, C. Hodgman, and M. Jewett. Energizing Eukaryotic Cell-Free Protein Synthesis With Glucose Metabolism. </w:t>
       </w:r>
       <w:r>
         <w:rPr>
           <w:i/>
           <w:iCs/>
-          <w:color w:val="auto"/>
         </w:rPr>
         <w:t>FEBS Lett.</w:t>
       </w:r>
       <w:r>
-        <w:rPr>
-          <w:color w:val="auto"/>
-        </w:rPr>
         <w:t xml:space="preserve"> 2015 July 8. 589(15): 1723-1727. Doi:10.1016/j.febslet.2015.05.045.</w:t>
       </w:r>
     </w:p>
-    <w:p>
-      <w:pPr>
-        <w:spacing w:after="0" w:line="240" w:lineRule="auto"/>
-        <w:ind w:left="0" w:firstLine="0"/>
-        <w:rPr>
-          <w:color w:val="auto"/>
-        </w:rPr>
-      </w:pPr>
-    </w:p>
-    <w:p>
-      <w:pPr>
-        <w:spacing w:after="0" w:line="240" w:lineRule="auto"/>
-        <w:ind w:left="0" w:firstLine="0"/>
-        <w:rPr>
-          <w:color w:val="auto"/>
-        </w:rPr>
-      </w:pPr>
-      <w:r>
-        <w:rPr>
-          <w:color w:val="auto"/>
-        </w:rPr>
+    <w:p/>
+    <w:p>
+      <w:r>
         <w:t xml:space="preserve">[13] </w:t>
       </w:r>
       <w:proofErr w:type="spellStart"/>
       <w:r>
-        <w:rPr>
-          <w:color w:val="auto"/>
-        </w:rPr>
         <w:t>Ayush</w:t>
       </w:r>
       <w:proofErr w:type="spellEnd"/>
       <w:r>
-        <w:rPr>
-          <w:color w:val="auto"/>
-        </w:rPr>
         <w:t xml:space="preserve"> Pandey, W. Poole, Z. </w:t>
       </w:r>
       <w:proofErr w:type="spellStart"/>
       <w:r>
-        <w:rPr>
-          <w:color w:val="auto"/>
-        </w:rPr>
         <w:t>Tuza</w:t>
       </w:r>
       <w:proofErr w:type="spellEnd"/>
       <w:r>
-        <w:rPr>
-          <w:color w:val="auto"/>
-        </w:rPr>
         <w:t xml:space="preserve">, S. </w:t>
       </w:r>
       <w:proofErr w:type="spellStart"/>
       <w:r>
-        <w:rPr>
-          <w:color w:val="auto"/>
-        </w:rPr>
         <w:t>Clamons</w:t>
       </w:r>
       <w:proofErr w:type="spellEnd"/>
       <w:r>
-        <w:rPr>
-          <w:color w:val="auto"/>
-        </w:rPr>
         <w:t xml:space="preserve">, </w:t>
       </w:r>
       <w:proofErr w:type="spellStart"/>
@@ -6084,7 +5853,6 @@
         <w:rPr>
           <w:i/>
           <w:iCs/>
-          <w:color w:val="auto"/>
         </w:rPr>
         <w:t>BioCRNPyler</w:t>
       </w:r>
@@ -6093,7 +5861,6 @@
         <w:rPr>
           <w:i/>
           <w:iCs/>
-          <w:color w:val="auto"/>
         </w:rPr>
         <w:t>,</w:t>
       </w:r>
@@ -6109,50 +5876,20 @@
         </w:r>
       </w:hyperlink>
     </w:p>
-    <w:p>
-      <w:pPr>
-        <w:spacing w:after="0" w:line="240" w:lineRule="auto"/>
-        <w:ind w:left="0" w:firstLine="0"/>
-        <w:rPr>
-          <w:color w:val="auto"/>
-        </w:rPr>
-      </w:pPr>
-    </w:p>
-    <w:p>
-      <w:pPr>
-        <w:spacing w:after="0" w:line="240" w:lineRule="auto"/>
-        <w:ind w:left="0" w:firstLine="0"/>
-        <w:rPr>
-          <w:color w:val="auto"/>
-        </w:rPr>
-      </w:pPr>
-    </w:p>
-    <w:p>
-      <w:pPr>
-        <w:spacing w:after="0" w:line="240" w:lineRule="auto"/>
-        <w:ind w:left="0" w:firstLine="0"/>
-        <w:rPr>
-          <w:color w:val="auto"/>
-        </w:rPr>
-      </w:pPr>
-      <w:r>
-        <w:rPr>
-          <w:color w:val="auto"/>
-        </w:rPr>
+    <w:p/>
+    <w:p/>
+    <w:p>
+      <w:r>
         <w:t xml:space="preserve">[14] Anand Swaminathan, R. Murray, </w:t>
       </w:r>
       <w:r>
         <w:rPr>
           <w:i/>
           <w:iCs/>
-          <w:color w:val="auto"/>
         </w:rPr>
         <w:t>bioscrape</w:t>
       </w:r>
       <w:r>
-        <w:rPr>
-          <w:color w:val="auto"/>
-        </w:rPr>
         <w:t xml:space="preserve">, </w:t>
       </w:r>
       <w:hyperlink r:id="rId35" w:history="1">
@@ -6165,64 +5902,28 @@
         </w:r>
       </w:hyperlink>
     </w:p>
-    <w:p>
-      <w:pPr>
-        <w:spacing w:after="0" w:line="240" w:lineRule="auto"/>
-        <w:ind w:left="0" w:firstLine="0"/>
-        <w:rPr>
-          <w:color w:val="auto"/>
-        </w:rPr>
-      </w:pPr>
-    </w:p>
-    <w:p>
-      <w:pPr>
-        <w:spacing w:after="0" w:line="240" w:lineRule="auto"/>
-        <w:ind w:left="0" w:firstLine="0"/>
-        <w:rPr>
-          <w:color w:val="auto"/>
-        </w:rPr>
-      </w:pPr>
-    </w:p>
-    <w:p>
-      <w:pPr>
-        <w:spacing w:after="0" w:line="240" w:lineRule="auto"/>
-        <w:ind w:left="0" w:firstLine="0"/>
-        <w:rPr>
-          <w:color w:val="auto"/>
-        </w:rPr>
-      </w:pPr>
-      <w:r>
-        <w:rPr>
-          <w:color w:val="auto"/>
-        </w:rPr>
+    <w:p/>
+    <w:p/>
+    <w:p>
+      <w:r>
         <w:t xml:space="preserve">[15] </w:t>
       </w:r>
       <w:proofErr w:type="spellStart"/>
       <w:r>
-        <w:rPr>
-          <w:color w:val="auto"/>
-        </w:rPr>
         <w:t>Ayush</w:t>
       </w:r>
       <w:proofErr w:type="spellEnd"/>
       <w:r>
-        <w:rPr>
-          <w:color w:val="auto"/>
-        </w:rPr>
         <w:t xml:space="preserve"> Pandey, R. Murray, </w:t>
       </w:r>
       <w:r>
         <w:rPr>
           <w:i/>
           <w:iCs/>
-          <w:color w:val="auto"/>
         </w:rPr>
         <w:t>autoReduce</w:t>
       </w:r>
       <w:r>
-        <w:rPr>
-          <w:color w:val="auto"/>
-        </w:rPr>
         <w:t xml:space="preserve">, </w:t>
       </w:r>
       <w:hyperlink r:id="rId36" w:history="1">
@@ -6235,18 +5936,10 @@
         </w:r>
       </w:hyperlink>
     </w:p>
-    <w:p>
-      <w:pPr>
-        <w:spacing w:after="0" w:line="240" w:lineRule="auto"/>
-        <w:ind w:left="0" w:firstLine="0"/>
-        <w:rPr>
-          <w:color w:val="auto"/>
-        </w:rPr>
-      </w:pPr>
-    </w:p>
-    <w:p>
-      <w:pPr>
-        <w:spacing w:after="0" w:line="356" w:lineRule="auto"/>
+    <w:p/>
+    <w:p>
+      <w:pPr>
+        <w:spacing w:line="356" w:lineRule="auto"/>
         <w:ind w:left="-5"/>
         <w:rPr>
           <w:iCs/>
@@ -6257,12 +5950,258 @@
           <w:i/>
         </w:rPr>
         <w:t xml:space="preserve"> </w:t>
+      </w:r>
+    </w:p>
+    <w:p>
+      <w:pPr>
+        <w:rPr>
+          <w:color w:val="0000FF"/>
+          <w:u w:val="single"/>
+        </w:rPr>
+      </w:pPr>
+      <w:r>
+        <w:t xml:space="preserve">[16] Ankita Roychoudhury, </w:t>
+      </w:r>
+      <w:hyperlink r:id="rId37" w:history="1">
+        <w:r>
+          <w:rPr>
+            <w:rStyle w:val="Hyperlink"/>
+          </w:rPr>
+          <w:t>https://github.com/AnkitaRoychoudhury/ug_murray/blob/master/autoReduce2/sbml_to_ode2.py</w:t>
+        </w:r>
+      </w:hyperlink>
+    </w:p>
+    <w:p>
+      <w:pPr>
+        <w:rPr>
+          <w:color w:val="0000FF"/>
+          <w:u w:val="single"/>
+        </w:rPr>
+      </w:pPr>
+    </w:p>
+    <w:p/>
+    <w:p>
+      <w:r>
+        <w:t xml:space="preserve">[17] Ankita Roychoudhury, </w:t>
+      </w:r>
+      <w:hyperlink r:id="rId38" w:history="1">
+        <w:r>
+          <w:rPr>
+            <w:rStyle w:val="Hyperlink"/>
+            <w:rFonts w:eastAsiaTheme="majorEastAsia"/>
+          </w:rPr>
+          <w:t>https://github.com/AnkitaRoychoudhury/ug_murray/blob/master/autoReduce2/CRN.xml</w:t>
+        </w:r>
+      </w:hyperlink>
+    </w:p>
+    <w:p/>
+    <w:p>
+      <w:r>
+        <w:t xml:space="preserve">[18] Ankita Roychoudhury, </w:t>
+      </w:r>
+      <w:hyperlink r:id="rId39" w:history="1">
+        <w:r>
+          <w:rPr>
+            <w:rStyle w:val="Hyperlink"/>
+            <w:rFonts w:eastAsiaTheme="majorEastAsia"/>
+          </w:rPr>
+          <w:t>https://github.com/AnkitaRoychoudhury/ug_murray/blob/master/autoReduce2/20200721_redmod_13_whydifft.ipynb</w:t>
+        </w:r>
+      </w:hyperlink>
+    </w:p>
+    <w:p/>
+    <w:p>
+      <w:r>
+        <w:t xml:space="preserve">[19] Ankita Roychoudhury, </w:t>
+      </w:r>
+      <w:hyperlink r:id="rId40" w:history="1">
+        <w:r>
+          <w:rPr>
+            <w:rStyle w:val="Hyperlink"/>
+            <w:rFonts w:eastAsiaTheme="majorEastAsia"/>
+          </w:rPr>
+          <w:t>https://github.com/AnkitaRoychoudhury/ug_murray/blob/master/autoReduce2/20200722_redmod_14_autoreduce.ipynb</w:t>
+        </w:r>
+      </w:hyperlink>
+    </w:p>
+    <w:p/>
+    <w:p>
+      <w:r>
+        <w:t xml:space="preserve">[20] Ankita Roychoudhury, </w:t>
+      </w:r>
+      <w:hyperlink r:id="rId41" w:history="1">
+        <w:r>
+          <w:rPr>
+            <w:rStyle w:val="Hyperlink"/>
+            <w:rFonts w:eastAsiaTheme="majorEastAsia"/>
+          </w:rPr>
+          <w:t>https://github.com/AnkitaRoychoudhury/ug_murray/blob/master/code/exploratory/20200720_atpsynthase_5_params.ipynb</w:t>
+        </w:r>
+      </w:hyperlink>
+    </w:p>
+    <w:p/>
+    <w:p>
+      <w:r>
+        <w:t xml:space="preserve">[21] Paul H Opgenorth, T. </w:t>
+      </w:r>
+      <w:proofErr w:type="spellStart"/>
+      <w:r>
+        <w:t>Korman</w:t>
+      </w:r>
+      <w:proofErr w:type="spellEnd"/>
+      <w:r>
+        <w:t xml:space="preserve">, J. Bowie. A synthetic biochemistry module for production of bio-based chemicals from glucose. </w:t>
+      </w:r>
+      <w:r>
+        <w:rPr>
+          <w:i/>
+          <w:iCs/>
+        </w:rPr>
+        <w:t>Nature Chemical Biology</w:t>
+      </w:r>
+      <w:r>
+        <w:t xml:space="preserve">. 2016. </w:t>
+      </w:r>
+    </w:p>
+    <w:p/>
+    <w:p>
+      <w:r>
+        <w:t xml:space="preserve">[22] Ankita Roychoudhury, </w:t>
+      </w:r>
+      <w:hyperlink r:id="rId42" w:history="1">
+        <w:r>
+          <w:rPr>
+            <w:rStyle w:val="Hyperlink"/>
+            <w:rFonts w:eastAsiaTheme="majorEastAsia"/>
+          </w:rPr>
+          <w:t>https://github.com/AnkitaRoychoudhury/ug_murray/blob/master/code/exploratory/test_metabolic_export/20200723_combine_metabolicexport_nadphregen.ipynb</w:t>
+        </w:r>
+      </w:hyperlink>
+    </w:p>
+    <w:p/>
+    <w:p>
+      <w:r>
+        <w:t xml:space="preserve">[23] </w:t>
+      </w:r>
+      <w:r>
+        <w:t xml:space="preserve">Alice </w:t>
+      </w:r>
+      <w:proofErr w:type="spellStart"/>
+      <w:r>
+        <w:t>Verchère</w:t>
+      </w:r>
+      <w:proofErr w:type="spellEnd"/>
+      <w:r>
+        <w:t xml:space="preserve">, M. </w:t>
+      </w:r>
+      <w:proofErr w:type="spellStart"/>
+      <w:r>
+        <w:t>Dezi</w:t>
+      </w:r>
+      <w:proofErr w:type="spellEnd"/>
+      <w:r>
+        <w:t xml:space="preserve">, I. </w:t>
+      </w:r>
+      <w:proofErr w:type="spellStart"/>
+      <w:r>
+        <w:t>Broutin</w:t>
+      </w:r>
+      <w:proofErr w:type="spellEnd"/>
+      <w:r>
+        <w:t xml:space="preserve">, M. Picard. </w:t>
+      </w:r>
+      <w:r>
+        <w:rPr>
+          <w:i/>
+          <w:iCs/>
+        </w:rPr>
+        <w:t>In vitro</w:t>
+      </w:r>
+      <w:r>
+        <w:t xml:space="preserve"> Investigation of the </w:t>
+      </w:r>
+      <w:proofErr w:type="spellStart"/>
+      <w:r>
+        <w:t>MexAB</w:t>
+      </w:r>
+      <w:proofErr w:type="spellEnd"/>
+      <w:r>
+        <w:t xml:space="preserve"> Efflux Pump from </w:t>
+      </w:r>
+      <w:r>
+        <w:rPr>
+          <w:i/>
+          <w:iCs/>
+        </w:rPr>
+        <w:t>Pseudomonas aeruginosa</w:t>
+      </w:r>
+      <w:r>
+        <w:t xml:space="preserve">. </w:t>
+      </w:r>
+      <w:proofErr w:type="spellStart"/>
+      <w:r>
+        <w:rPr>
+          <w:i/>
+          <w:iCs/>
+        </w:rPr>
+        <w:t>JoVE</w:t>
+      </w:r>
+      <w:proofErr w:type="spellEnd"/>
+      <w:r>
+        <w:rPr>
+          <w:i/>
+          <w:iCs/>
+        </w:rPr>
+        <w:t xml:space="preserve"> Journal Biology</w:t>
+      </w:r>
+      <w:r>
+        <w:t>. Feb 17 2014.</w:t>
+      </w:r>
+    </w:p>
+    <w:p/>
+    <w:p>
+      <w:r>
+        <w:t xml:space="preserve">[24] H I </w:t>
+      </w:r>
+      <w:proofErr w:type="spellStart"/>
+      <w:r>
+        <w:t>Zgurskaya</w:t>
+      </w:r>
+      <w:proofErr w:type="spellEnd"/>
+      <w:r>
+        <w:t xml:space="preserve">, H. </w:t>
+      </w:r>
+      <w:proofErr w:type="spellStart"/>
+      <w:r>
+        <w:t>Nikaido</w:t>
+      </w:r>
+      <w:proofErr w:type="spellEnd"/>
+      <w:r>
+        <w:t xml:space="preserve">. Bypassing the periplasm: reconstitution of the </w:t>
+      </w:r>
+      <w:proofErr w:type="spellStart"/>
+      <w:r>
+        <w:t>AcrAB</w:t>
+      </w:r>
+      <w:proofErr w:type="spellEnd"/>
+      <w:r>
+        <w:t xml:space="preserve"> multidrug efflux pump of Escherichia coli. </w:t>
+      </w:r>
+      <w:r>
+        <w:rPr>
+          <w:i/>
+          <w:iCs/>
+        </w:rPr>
+        <w:t>PNAS</w:t>
+      </w:r>
+      <w:r>
+        <w:t>. 1999.</w:t>
       </w:r>
     </w:p>
     <w:p/>
     <w:sectPr>
-      <w:headerReference w:type="even" r:id="rId37"/>
-      <w:headerReference w:type="default" r:id="rId38"/>
+      <w:headerReference w:type="even" r:id="rId43"/>
+      <w:headerReference w:type="default" r:id="rId44"/>
       <w:pgSz w:w="12240" w:h="15840"/>
       <w:pgMar w:top="1440" w:right="1440" w:bottom="1440" w:left="1440" w:header="720" w:footer="720" w:gutter="0"/>
       <w:cols w:space="720"/>
@@ -6276,9 +6215,6 @@
 <w:endnotes xmlns:wpc="http://schemas.microsoft.com/office/word/2010/wordprocessingCanvas" xmlns:cx="http://schemas.microsoft.com/office/drawing/2014/chartex" xmlns:cx1="http://schemas.microsoft.com/office/drawing/2015/9/8/chartex" xmlns:cx2="http://schemas.microsoft.com/office/drawing/2015/10/21/chartex" xmlns:cx3="http://schemas.microsoft.com/office/drawing/2016/5/9/chartex" xmlns:cx4="http://schemas.microsoft.com/office/drawing/2016/5/10/chartex" xmlns:cx5="http://schemas.microsoft.com/office/drawing/2016/5/11/chartex" xmlns:cx6="http://schemas.microsoft.com/office/drawing/2016/5/12/chartex" xmlns:cx7="http://schemas.microsoft.com/office/drawing/2016/5/13/chartex" xmlns:cx8="http://schemas.microsoft.com/office/drawing/2016/5/14/chartex" xmlns:mc="http://schemas.openxmlformats.org/markup-compatibility/2006" xmlns:aink="http://schemas.microsoft.com/office/drawing/2016/ink" xmlns:am3d="http://schemas.microsoft.com/office/drawing/2017/model3d" xmlns:o="urn:schemas-microsoft-com:office:office" xmlns:r="http://schemas.openxmlformats.org/officeDocument/2006/relationships" xmlns:m="http://schemas.openxmlformats.org/officeDocument/2006/math" xmlns:v="urn:schemas-microsoft-com:vml" xmlns:wp14="http://schemas.microsoft.com/office/word/2010/wordprocessingDrawing" xmlns:wp="http://schemas.openxmlformats.org/drawingml/2006/wordprocessingDrawing" xmlns:w10="urn:schemas-microsoft-com:office:word" xmlns:w="http://schemas.openxmlformats.org/wordprocessingml/2006/main" xmlns:w14="http://schemas.microsoft.com/office/word/2010/wordml" xmlns:w15="http://schemas.microsoft.com/office/word/2012/wordml" xmlns:w16cex="http://schemas.microsoft.com/office/word/2018/wordml/cex" xmlns:w16cid="http://schemas.microsoft.com/office/word/2016/wordml/cid" xmlns:w16="http://schemas.microsoft.com/office/word/2018/wordml" xmlns:w16se="http://schemas.microsoft.com/office/word/2015/wordml/symex" xmlns:wpg="http://schemas.microsoft.com/office/word/2010/wordprocessingGroup" xmlns:wpi="http://schemas.microsoft.com/office/word/2010/wordprocessingInk" xmlns:wne="http://schemas.microsoft.com/office/word/2006/wordml" xmlns:wps="http://schemas.microsoft.com/office/word/2010/wordprocessingShape" mc:Ignorable="w14 w15 w16se w16cid w16 w16cex wp14">
   <w:endnote w:type="separator" w:id="-1">
     <w:p>
-      <w:pPr>
-        <w:spacing w:after="0" w:line="240" w:lineRule="auto"/>
-      </w:pPr>
       <w:r>
         <w:separator/>
       </w:r>
@@ -6286,9 +6222,6 @@
   </w:endnote>
   <w:endnote w:type="continuationSeparator" w:id="0">
     <w:p>
-      <w:pPr>
-        <w:spacing w:after="0" w:line="240" w:lineRule="auto"/>
-      </w:pPr>
       <w:r>
         <w:continuationSeparator/>
       </w:r>
@@ -6301,9 +6234,6 @@
 <w:footnotes xmlns:wpc="http://schemas.microsoft.com/office/word/2010/wordprocessingCanvas" xmlns:cx="http://schemas.microsoft.com/office/drawing/2014/chartex" xmlns:cx1="http://schemas.microsoft.com/office/drawing/2015/9/8/chartex" xmlns:cx2="http://schemas.microsoft.com/office/drawing/2015/10/21/chartex" xmlns:cx3="http://schemas.microsoft.com/office/drawing/2016/5/9/chartex" xmlns:cx4="http://schemas.microsoft.com/office/drawing/2016/5/10/chartex" xmlns:cx5="http://schemas.microsoft.com/office/drawing/2016/5/11/chartex" xmlns:cx6="http://schemas.microsoft.com/office/drawing/2016/5/12/chartex" xmlns:cx7="http://schemas.microsoft.com/office/drawing/2016/5/13/chartex" xmlns:cx8="http://schemas.microsoft.com/office/drawing/2016/5/14/chartex" xmlns:mc="http://schemas.openxmlformats.org/markup-compatibility/2006" xmlns:aink="http://schemas.microsoft.com/office/drawing/2016/ink" xmlns:am3d="http://schemas.microsoft.com/office/drawing/2017/model3d" xmlns:o="urn:schemas-microsoft-com:office:office" xmlns:r="http://schemas.openxmlformats.org/officeDocument/2006/relationships" xmlns:m="http://schemas.openxmlformats.org/officeDocument/2006/math" xmlns:v="urn:schemas-microsoft-com:vml" xmlns:wp14="http://schemas.microsoft.com/office/word/2010/wordprocessingDrawing" xmlns:wp="http://schemas.openxmlformats.org/drawingml/2006/wordprocessingDrawing" xmlns:w10="urn:schemas-microsoft-com:office:word" xmlns:w="http://schemas.openxmlformats.org/wordprocessingml/2006/main" xmlns:w14="http://schemas.microsoft.com/office/word/2010/wordml" xmlns:w15="http://schemas.microsoft.com/office/word/2012/wordml" xmlns:w16cex="http://schemas.microsoft.com/office/word/2018/wordml/cex" xmlns:w16cid="http://schemas.microsoft.com/office/word/2016/wordml/cid" xmlns:w16="http://schemas.microsoft.com/office/word/2018/wordml" xmlns:w16se="http://schemas.microsoft.com/office/word/2015/wordml/symex" xmlns:wpg="http://schemas.microsoft.com/office/word/2010/wordprocessingGroup" xmlns:wpi="http://schemas.microsoft.com/office/word/2010/wordprocessingInk" xmlns:wne="http://schemas.microsoft.com/office/word/2006/wordml" xmlns:wps="http://schemas.microsoft.com/office/word/2010/wordprocessingShape" mc:Ignorable="w14 w15 w16se w16cid w16 w16cex wp14">
   <w:footnote w:type="separator" w:id="-1">
     <w:p>
-      <w:pPr>
-        <w:spacing w:after="0" w:line="240" w:lineRule="auto"/>
-      </w:pPr>
       <w:r>
         <w:separator/>
       </w:r>
@@ -6311,9 +6241,6 @@
   </w:footnote>
   <w:footnote w:type="continuationSeparator" w:id="0">
     <w:p>
-      <w:pPr>
-        <w:spacing w:after="0" w:line="240" w:lineRule="auto"/>
-      </w:pPr>
       <w:r>
         <w:continuationSeparator/>
       </w:r>
@@ -7430,14 +7357,9 @@
   <w:style w:type="paragraph" w:default="1" w:styleId="Normal">
     <w:name w:val="Normal"/>
     <w:qFormat/>
-    <w:rsid w:val="00093948"/>
-    <w:pPr>
-      <w:spacing w:after="1" w:line="359" w:lineRule="auto"/>
-      <w:ind w:left="10" w:hanging="10"/>
-    </w:pPr>
+    <w:rsid w:val="0012363F"/>
     <w:rPr>
       <w:rFonts w:eastAsia="Times New Roman" w:cs="Times New Roman"/>
-      <w:color w:val="000000"/>
     </w:rPr>
   </w:style>
   <w:style w:type="paragraph" w:styleId="Heading1">
@@ -7451,7 +7373,8 @@
     <w:pPr>
       <w:keepNext/>
       <w:keepLines/>
-      <w:spacing w:before="240"/>
+      <w:spacing w:before="240" w:after="1" w:line="359" w:lineRule="auto"/>
+      <w:ind w:left="10" w:hanging="10"/>
       <w:outlineLvl w:val="0"/>
     </w:pPr>
     <w:rPr>
@@ -7473,7 +7396,8 @@
     <w:pPr>
       <w:keepNext/>
       <w:keepLines/>
-      <w:spacing w:before="40"/>
+      <w:spacing w:before="40" w:after="1" w:line="359" w:lineRule="auto"/>
+      <w:ind w:left="10" w:hanging="10"/>
       <w:outlineLvl w:val="1"/>
     </w:pPr>
     <w:rPr>
@@ -7555,7 +7479,8 @@
     <w:qFormat/>
     <w:rsid w:val="00F94D10"/>
     <w:pPr>
-      <w:spacing w:after="200" w:line="240" w:lineRule="auto"/>
+      <w:spacing w:after="200"/>
+      <w:ind w:left="10" w:hanging="10"/>
     </w:pPr>
     <w:rPr>
       <w:i/>
@@ -7577,8 +7502,11 @@
         <w:tab w:val="center" w:pos="4680"/>
         <w:tab w:val="right" w:pos="9360"/>
       </w:tabs>
-      <w:spacing w:after="0" w:line="240" w:lineRule="auto"/>
+      <w:ind w:left="10" w:hanging="10"/>
     </w:pPr>
+    <w:rPr>
+      <w:color w:val="000000"/>
+    </w:rPr>
   </w:style>
   <w:style w:type="character" w:customStyle="1" w:styleId="HeaderChar">
     <w:name w:val="Header Char"/>
@@ -7603,8 +7531,11 @@
         <w:tab w:val="center" w:pos="4680"/>
         <w:tab w:val="right" w:pos="9360"/>
       </w:tabs>
-      <w:spacing w:after="0" w:line="240" w:lineRule="auto"/>
+      <w:ind w:left="10" w:hanging="10"/>
     </w:pPr>
+    <w:rPr>
+      <w:color w:val="000000"/>
+    </w:rPr>
   </w:style>
   <w:style w:type="character" w:customStyle="1" w:styleId="FooterChar">
     <w:name w:val="Footer Char"/>
@@ -7646,9 +7577,11 @@
     <w:unhideWhenUsed/>
     <w:rsid w:val="00FE0EBC"/>
     <w:pPr>
-      <w:spacing w:line="240" w:lineRule="auto"/>
+      <w:spacing w:after="1"/>
+      <w:ind w:left="10" w:hanging="10"/>
     </w:pPr>
     <w:rPr>
+      <w:color w:val="000000"/>
       <w:sz w:val="20"/>
       <w:szCs w:val="20"/>
     </w:rPr>
@@ -7706,10 +7639,11 @@
     <w:unhideWhenUsed/>
     <w:rsid w:val="00FE0EBC"/>
     <w:pPr>
-      <w:spacing w:after="0" w:line="240" w:lineRule="auto"/>
+      <w:ind w:left="10" w:hanging="10"/>
     </w:pPr>
     <w:rPr>
       <w:rFonts w:ascii="Segoe UI" w:hAnsi="Segoe UI" w:cs="Segoe UI"/>
+      <w:color w:val="000000"/>
       <w:sz w:val="18"/>
       <w:szCs w:val="18"/>
     </w:rPr>
@@ -7726,6 +7660,18 @@
       <w:color w:val="000000"/>
       <w:sz w:val="18"/>
       <w:szCs w:val="18"/>
+    </w:rPr>
+  </w:style>
+  <w:style w:type="character" w:styleId="UnresolvedMention">
+    <w:name w:val="Unresolved Mention"/>
+    <w:basedOn w:val="DefaultParagraphFont"/>
+    <w:uiPriority w:val="99"/>
+    <w:semiHidden/>
+    <w:unhideWhenUsed/>
+    <w:rsid w:val="0012363F"/>
+    <w:rPr>
+      <w:color w:val="605E5C"/>
+      <w:shd w:val="clear" w:color="auto" w:fill="E1DFDD"/>
     </w:rPr>
   </w:style>
 </w:styles>

</xml_diff>

<commit_message>
surf poster, atp synthase colabs complete
</commit_message>
<xml_diff>
--- a/miscellaneous/proposals/20200702_interim_report_1.4.docx
+++ b/miscellaneous/proposals/20200702_interim_report_1.4.docx
@@ -793,14 +793,27 @@
                               <w:r>
                                 <w:t xml:space="preserve">Figure </w:t>
                               </w:r>
-                              <w:fldSimple w:instr=" SEQ Figure \* ARABIC ">
-                                <w:r>
-                                  <w:rPr>
-                                    <w:noProof/>
-                                  </w:rPr>
-                                  <w:t>1</w:t>
-                                </w:r>
-                              </w:fldSimple>
+                              <w:r>
+                                <w:fldChar w:fldCharType="begin"/>
+                              </w:r>
+                              <w:r>
+                                <w:instrText xml:space="preserve"> SEQ Figure \* ARABIC </w:instrText>
+                              </w:r>
+                              <w:r>
+                                <w:fldChar w:fldCharType="separate"/>
+                              </w:r>
+                              <w:r>
+                                <w:rPr>
+                                  <w:noProof/>
+                                </w:rPr>
+                                <w:t>1</w:t>
+                              </w:r>
+                              <w:r>
+                                <w:rPr>
+                                  <w:noProof/>
+                                </w:rPr>
+                                <w:fldChar w:fldCharType="end"/>
+                              </w:r>
                               <w:r>
                                 <w:t xml:space="preserve"> Schematic of ATP Regeneration. Ideally, we would like to develop and implement a pathway that will regenerate ATP from ADP and Pi (red line). This will allow for anabolic processes (such as transcription and translation – TX/TL) within synthetic cells to last longer.</w:t>
                               </w:r>
@@ -2190,14 +2203,27 @@
                               <w:r>
                                 <w:t xml:space="preserve">Figure </w:t>
                               </w:r>
-                              <w:fldSimple w:instr=" SEQ Figure \* ARABIC ">
-                                <w:r>
-                                  <w:rPr>
-                                    <w:noProof/>
-                                  </w:rPr>
-                                  <w:t>2</w:t>
-                                </w:r>
-                              </w:fldSimple>
+                              <w:r>
+                                <w:fldChar w:fldCharType="begin"/>
+                              </w:r>
+                              <w:r>
+                                <w:instrText xml:space="preserve"> SEQ Figure \* ARABIC </w:instrText>
+                              </w:r>
+                              <w:r>
+                                <w:fldChar w:fldCharType="separate"/>
+                              </w:r>
+                              <w:r>
+                                <w:rPr>
+                                  <w:noProof/>
+                                </w:rPr>
+                                <w:t>2</w:t>
+                              </w:r>
+                              <w:r>
+                                <w:rPr>
+                                  <w:noProof/>
+                                </w:rPr>
+                                <w:fldChar w:fldCharType="end"/>
+                              </w:r>
                               <w:r>
                                 <w:t xml:space="preserve"> Simplified schematic of our proposed liposome design. The TX/TL system will be the metabolic process using ATP and the ATP rheostat machinery will be able to re-energize the system. Image of the ATP rheostat machinery adapted from Opgenorth et al. [7]</w:t>
                               </w:r>
@@ -3756,14 +3782,27 @@
                               <w:r>
                                 <w:t xml:space="preserve">Figure </w:t>
                               </w:r>
-                              <w:fldSimple w:instr=" SEQ Figure \* ARABIC ">
-                                <w:r>
-                                  <w:rPr>
-                                    <w:noProof/>
-                                  </w:rPr>
-                                  <w:t>3</w:t>
-                                </w:r>
-                              </w:fldSimple>
+                              <w:r>
+                                <w:fldChar w:fldCharType="begin"/>
+                              </w:r>
+                              <w:r>
+                                <w:instrText xml:space="preserve"> SEQ Figure \* ARABIC </w:instrText>
+                              </w:r>
+                              <w:r>
+                                <w:fldChar w:fldCharType="separate"/>
+                              </w:r>
+                              <w:r>
+                                <w:rPr>
+                                  <w:noProof/>
+                                </w:rPr>
+                                <w:t>3</w:t>
+                              </w:r>
+                              <w:r>
+                                <w:rPr>
+                                  <w:noProof/>
+                                </w:rPr>
+                                <w:fldChar w:fldCharType="end"/>
+                              </w:r>
                               <w:r>
                                 <w:t xml:space="preserve"> Rheostat Entire and Simplified Pathway. 3A - The entire rheostat pathway as shown in the Opgenorth et al. paper [7]. 3B - The simplified version of the rheostat pathway used for the beginning steps of modeling. An ATP leak reaction is incorporated.</w:t>
                               </w:r>
@@ -4145,14 +4184,27 @@
                               <w:r>
                                 <w:t xml:space="preserve">Figure </w:t>
                               </w:r>
-                              <w:fldSimple w:instr=" SEQ Figure \* ARABIC ">
-                                <w:r>
-                                  <w:rPr>
-                                    <w:noProof/>
-                                  </w:rPr>
-                                  <w:t>4</w:t>
-                                </w:r>
-                              </w:fldSimple>
+                              <w:r>
+                                <w:fldChar w:fldCharType="begin"/>
+                              </w:r>
+                              <w:r>
+                                <w:instrText xml:space="preserve"> SEQ Figure \* ARABIC </w:instrText>
+                              </w:r>
+                              <w:r>
+                                <w:fldChar w:fldCharType="separate"/>
+                              </w:r>
+                              <w:r>
+                                <w:rPr>
+                                  <w:noProof/>
+                                </w:rPr>
+                                <w:t>4</w:t>
+                              </w:r>
+                              <w:r>
+                                <w:rPr>
+                                  <w:noProof/>
+                                </w:rPr>
+                                <w:fldChar w:fldCharType="end"/>
+                              </w:r>
                               <w:r>
                                 <w:t xml:space="preserve"> Three proposed enzymatic models.</w:t>
                               </w:r>

</xml_diff>